<commit_message>
TDR 2659 - Report NOGRID category
</commit_message>
<xml_diff>
--- a/documentation/ARDTILEControllerHelp.docx
+++ b/documentation/ARDTILEControllerHelp.docx
@@ -750,15 +750,6 @@
     </w:p>
     <w:p>
       <w:pPr>
-        <w:contextualSpacing/>
-        <w:rPr>
-          <w:sz w:val="24"/>
-          <w:szCs w:val="24"/>
-        </w:rPr>
-      </w:pPr>
-    </w:p>
-    <w:p>
-      <w:pPr>
         <w:numPr>
           <w:ilvl w:val="0"/>
           <w:numId w:val="3"/>
@@ -777,7 +768,84 @@
           <w:sz w:val="24"/>
           <w:szCs w:val="24"/>
         </w:rPr>
+        <w:t>--</w:t>
+      </w:r>
+      <w:proofErr w:type="spellStart"/>
+      <w:r>
+        <w:rPr>
+          <w:rFonts w:ascii="Courier New" w:eastAsia="Courier New" w:hAnsi="Courier New" w:cs="Courier New"/>
+          <w:sz w:val="24"/>
+          <w:szCs w:val="24"/>
+        </w:rPr>
+        <w:t>nogrid</w:t>
+      </w:r>
+      <w:proofErr w:type="spellEnd"/>
+    </w:p>
+    <w:p>
+      <w:pPr>
+        <w:numPr>
+          <w:ilvl w:val="1"/>
+          <w:numId w:val="3"/>
+        </w:numPr>
+        <w:ind w:hanging="360"/>
+        <w:contextualSpacing/>
+        <w:rPr>
+          <w:sz w:val="24"/>
+          <w:szCs w:val="24"/>
+        </w:rPr>
+      </w:pPr>
+      <w:r>
+        <w:rPr>
+          <w:sz w:val="24"/>
+          <w:szCs w:val="24"/>
+        </w:rPr>
         <w:lastRenderedPageBreak/>
+        <w:t xml:space="preserve">Generates reporting which will include the </w:t>
+      </w:r>
+      <w:r>
+        <w:rPr>
+          <w:sz w:val="24"/>
+          <w:szCs w:val="24"/>
+        </w:rPr>
+        <w:t>non-intersecting scene</w:t>
+      </w:r>
+      <w:r>
+        <w:rPr>
+          <w:sz w:val="24"/>
+          <w:szCs w:val="24"/>
+        </w:rPr>
+        <w:t xml:space="preserve"> counts</w:t>
+      </w:r>
+    </w:p>
+    <w:p>
+      <w:pPr>
+        <w:contextualSpacing/>
+        <w:rPr>
+          <w:sz w:val="24"/>
+          <w:szCs w:val="24"/>
+        </w:rPr>
+      </w:pPr>
+    </w:p>
+    <w:p>
+      <w:pPr>
+        <w:numPr>
+          <w:ilvl w:val="0"/>
+          <w:numId w:val="3"/>
+        </w:numPr>
+        <w:ind w:hanging="360"/>
+        <w:contextualSpacing/>
+        <w:rPr>
+          <w:rFonts w:ascii="Courier New" w:eastAsia="Courier New" w:hAnsi="Courier New" w:cs="Courier New"/>
+          <w:sz w:val="24"/>
+          <w:szCs w:val="24"/>
+        </w:rPr>
+      </w:pPr>
+      <w:r>
+        <w:rPr>
+          <w:rFonts w:ascii="Courier New" w:eastAsia="Courier New" w:hAnsi="Courier New" w:cs="Courier New"/>
+          <w:sz w:val="24"/>
+          <w:szCs w:val="24"/>
+        </w:rPr>
         <w:t>--last &lt;TIME&gt;</w:t>
       </w:r>
     </w:p>
@@ -1631,6 +1699,7 @@
           <w:sz w:val="24"/>
           <w:szCs w:val="24"/>
         </w:rPr>
+        <w:lastRenderedPageBreak/>
         <w:t>Does nothing if the task configuration is not present in Marathon</w:t>
       </w:r>
     </w:p>
@@ -1675,7 +1744,6 @@
           <w:sz w:val="24"/>
           <w:szCs w:val="24"/>
         </w:rPr>
-        <w:lastRenderedPageBreak/>
         <w:t>Only perform the operation for the specified task</w:t>
       </w:r>
     </w:p>
@@ -1914,6 +1982,8 @@
       <w:r>
         <w:t>Options:</w:t>
       </w:r>
+      <w:bookmarkStart w:id="10" w:name="_GoBack"/>
+      <w:bookmarkEnd w:id="10"/>
     </w:p>
     <w:p>
       <w:pPr>
@@ -2147,10 +2217,10 @@
           <w:color w:val="3C78D8"/>
         </w:rPr>
       </w:pPr>
-      <w:bookmarkStart w:id="10" w:name="_of0dmxne6wf2" w:colFirst="0" w:colLast="0"/>
-      <w:bookmarkStart w:id="11" w:name="_l4w96yp3d160" w:colFirst="0" w:colLast="0"/>
-      <w:bookmarkEnd w:id="10"/>
+      <w:bookmarkStart w:id="11" w:name="_of0dmxne6wf2" w:colFirst="0" w:colLast="0"/>
+      <w:bookmarkStart w:id="12" w:name="_l4w96yp3d160" w:colFirst="0" w:colLast="0"/>
       <w:bookmarkEnd w:id="11"/>
+      <w:bookmarkEnd w:id="12"/>
       <w:r>
         <w:rPr>
           <w:color w:val="3C78D8"/>
@@ -2220,8 +2290,8 @@
         <w:pStyle w:val="Heading3"/>
         <w:contextualSpacing w:val="0"/>
       </w:pPr>
-      <w:bookmarkStart w:id="12" w:name="_bnhgkz9kl1ut" w:colFirst="0" w:colLast="0"/>
-      <w:bookmarkEnd w:id="12"/>
+      <w:bookmarkStart w:id="13" w:name="_bnhgkz9kl1ut" w:colFirst="0" w:colLast="0"/>
+      <w:bookmarkEnd w:id="13"/>
       <w:r>
         <w:t>Examples:</w:t>
       </w:r>
@@ -2308,13 +2378,12 @@
         <w:pStyle w:val="Heading3"/>
         <w:contextualSpacing w:val="0"/>
       </w:pPr>
-      <w:bookmarkStart w:id="13" w:name="_15jwrxx18o0q" w:colFirst="0" w:colLast="0"/>
-      <w:bookmarkEnd w:id="13"/>
-      <w:r>
+      <w:bookmarkStart w:id="14" w:name="_15jwrxx18o0q" w:colFirst="0" w:colLast="0"/>
+      <w:bookmarkEnd w:id="14"/>
+      <w:r>
+        <w:lastRenderedPageBreak/>
         <w:t>Options:</w:t>
       </w:r>
-      <w:bookmarkStart w:id="14" w:name="_GoBack"/>
-      <w:bookmarkEnd w:id="14"/>
     </w:p>
     <w:p>
       <w:pPr>
@@ -2357,7 +2426,6 @@
           <w:sz w:val="24"/>
           <w:szCs w:val="24"/>
         </w:rPr>
-        <w:lastRenderedPageBreak/>
         <w:t>--processing</w:t>
       </w:r>
     </w:p>
@@ -2492,6 +2560,74 @@
           <w:szCs w:val="24"/>
         </w:rPr>
         <w:t xml:space="preserve"> state</w:t>
+      </w:r>
+    </w:p>
+    <w:p>
+      <w:pPr>
+        <w:numPr>
+          <w:ilvl w:val="1"/>
+          <w:numId w:val="3"/>
+        </w:numPr>
+        <w:ind w:hanging="360"/>
+        <w:contextualSpacing/>
+        <w:rPr>
+          <w:rFonts w:ascii="Courier New" w:eastAsia="Courier New" w:hAnsi="Courier New" w:cs="Courier New"/>
+          <w:sz w:val="24"/>
+          <w:szCs w:val="24"/>
+        </w:rPr>
+      </w:pPr>
+      <w:r>
+        <w:rPr>
+          <w:rFonts w:ascii="Courier New" w:eastAsia="Courier New" w:hAnsi="Courier New" w:cs="Courier New"/>
+          <w:sz w:val="24"/>
+          <w:szCs w:val="24"/>
+        </w:rPr>
+        <w:t>--</w:t>
+      </w:r>
+      <w:proofErr w:type="spellStart"/>
+      <w:r>
+        <w:rPr>
+          <w:rFonts w:ascii="Courier New" w:eastAsia="Courier New" w:hAnsi="Courier New" w:cs="Courier New"/>
+          <w:sz w:val="24"/>
+          <w:szCs w:val="24"/>
+        </w:rPr>
+        <w:t>nogrid</w:t>
+      </w:r>
+      <w:proofErr w:type="spellEnd"/>
+    </w:p>
+    <w:p>
+      <w:pPr>
+        <w:numPr>
+          <w:ilvl w:val="2"/>
+          <w:numId w:val="3"/>
+        </w:numPr>
+        <w:ind w:hanging="360"/>
+        <w:contextualSpacing/>
+        <w:rPr>
+          <w:sz w:val="24"/>
+          <w:szCs w:val="24"/>
+        </w:rPr>
+      </w:pPr>
+      <w:r>
+        <w:rPr>
+          <w:sz w:val="24"/>
+          <w:szCs w:val="24"/>
+        </w:rPr>
+        <w:t xml:space="preserve">Generates a list of </w:t>
+      </w:r>
+      <w:r>
+        <w:rPr>
+          <w:sz w:val="24"/>
+          <w:szCs w:val="24"/>
+        </w:rPr>
+        <w:t xml:space="preserve">non-intersecting </w:t>
+      </w:r>
+      <w:r>
+        <w:rPr>
+          <w:sz w:val="24"/>
+          <w:szCs w:val="24"/>
+        </w:rPr>
+        <w:t xml:space="preserve">Landsat Product IDs </w:t>
       </w:r>
     </w:p>
     <w:p>

</xml_diff>